<commit_message>
added info for credit cards
</commit_message>
<xml_diff>
--- a/Documentation/Roles and privileges/Roles and privileges.docx
+++ b/Documentation/Roles and privileges/Roles and privileges.docx
@@ -1804,6 +1804,973 @@
               </w:rPr>
               <w:t>X</w:t>
             </w:r>
+          </w:p>
+        </w:tc>
+        <w:tc>
+          <w:tcPr>
+            <w:tcW w:w="2266" w:type="dxa"/>
+          </w:tcPr>
+          <w:p>
+            <w:pPr>
+              <w:rPr>
+                <w:lang w:val="en-US"/>
+              </w:rPr>
+            </w:pPr>
+            <w:r>
+              <w:rPr>
+                <w:lang w:val="en-US"/>
+              </w:rPr>
+              <w:t>X</w:t>
+            </w:r>
+          </w:p>
+        </w:tc>
+        <w:tc>
+          <w:tcPr>
+            <w:tcW w:w="2266" w:type="dxa"/>
+          </w:tcPr>
+          <w:p>
+            <w:pPr>
+              <w:rPr>
+                <w:lang w:val="en-US"/>
+              </w:rPr>
+            </w:pPr>
+          </w:p>
+        </w:tc>
+      </w:tr>
+      <w:tr>
+        <w:tc>
+          <w:tcPr>
+            <w:tcW w:w="2264" w:type="dxa"/>
+          </w:tcPr>
+          <w:p>
+            <w:pPr>
+              <w:rPr>
+                <w:lang w:val="en-US"/>
+              </w:rPr>
+            </w:pPr>
+            <w:r>
+              <w:rPr>
+                <w:lang w:val="en-US"/>
+              </w:rPr>
+              <w:t>Sort by Title</w:t>
+            </w:r>
+          </w:p>
+        </w:tc>
+        <w:tc>
+          <w:tcPr>
+            <w:tcW w:w="2266" w:type="dxa"/>
+          </w:tcPr>
+          <w:p>
+            <w:pPr>
+              <w:rPr>
+                <w:lang w:val="en-US"/>
+              </w:rPr>
+            </w:pPr>
+            <w:r>
+              <w:rPr>
+                <w:lang w:val="en-US"/>
+              </w:rPr>
+              <w:t>X</w:t>
+            </w:r>
+          </w:p>
+        </w:tc>
+        <w:tc>
+          <w:tcPr>
+            <w:tcW w:w="2266" w:type="dxa"/>
+          </w:tcPr>
+          <w:p>
+            <w:pPr>
+              <w:rPr>
+                <w:lang w:val="en-US"/>
+              </w:rPr>
+            </w:pPr>
+            <w:r>
+              <w:rPr>
+                <w:lang w:val="en-US"/>
+              </w:rPr>
+              <w:t>X</w:t>
+            </w:r>
+          </w:p>
+        </w:tc>
+        <w:tc>
+          <w:tcPr>
+            <w:tcW w:w="2266" w:type="dxa"/>
+          </w:tcPr>
+          <w:p>
+            <w:pPr>
+              <w:rPr>
+                <w:lang w:val="en-US"/>
+              </w:rPr>
+            </w:pPr>
+          </w:p>
+        </w:tc>
+      </w:tr>
+      <w:tr>
+        <w:tc>
+          <w:tcPr>
+            <w:tcW w:w="2264" w:type="dxa"/>
+          </w:tcPr>
+          <w:p>
+            <w:pPr>
+              <w:rPr>
+                <w:lang w:val="en-US"/>
+              </w:rPr>
+            </w:pPr>
+            <w:r>
+              <w:rPr>
+                <w:lang w:val="en-US"/>
+              </w:rPr>
+              <w:t>Sort by Recommended</w:t>
+            </w:r>
+          </w:p>
+        </w:tc>
+        <w:tc>
+          <w:tcPr>
+            <w:tcW w:w="2266" w:type="dxa"/>
+          </w:tcPr>
+          <w:p>
+            <w:pPr>
+              <w:rPr>
+                <w:lang w:val="en-US"/>
+              </w:rPr>
+            </w:pPr>
+            <w:r>
+              <w:rPr>
+                <w:lang w:val="en-US"/>
+              </w:rPr>
+              <w:t>X</w:t>
+            </w:r>
+          </w:p>
+        </w:tc>
+        <w:tc>
+          <w:tcPr>
+            <w:tcW w:w="2266" w:type="dxa"/>
+          </w:tcPr>
+          <w:p>
+            <w:pPr>
+              <w:rPr>
+                <w:lang w:val="en-US"/>
+              </w:rPr>
+            </w:pPr>
+            <w:r>
+              <w:rPr>
+                <w:lang w:val="en-US"/>
+              </w:rPr>
+              <w:t>X</w:t>
+            </w:r>
+          </w:p>
+        </w:tc>
+        <w:tc>
+          <w:tcPr>
+            <w:tcW w:w="2266" w:type="dxa"/>
+          </w:tcPr>
+          <w:p>
+            <w:pPr>
+              <w:rPr>
+                <w:lang w:val="en-US"/>
+              </w:rPr>
+            </w:pPr>
+          </w:p>
+        </w:tc>
+      </w:tr>
+      <w:tr>
+        <w:tc>
+          <w:tcPr>
+            <w:tcW w:w="2264" w:type="dxa"/>
+          </w:tcPr>
+          <w:p>
+            <w:pPr>
+              <w:rPr>
+                <w:lang w:val="en-US"/>
+              </w:rPr>
+            </w:pPr>
+            <w:r>
+              <w:rPr>
+                <w:lang w:val="en-US"/>
+              </w:rPr>
+              <w:t>Pagination</w:t>
+            </w:r>
+          </w:p>
+        </w:tc>
+        <w:tc>
+          <w:tcPr>
+            <w:tcW w:w="2266" w:type="dxa"/>
+          </w:tcPr>
+          <w:p>
+            <w:pPr>
+              <w:rPr>
+                <w:lang w:val="en-US"/>
+              </w:rPr>
+            </w:pPr>
+            <w:r>
+              <w:rPr>
+                <w:lang w:val="en-US"/>
+              </w:rPr>
+              <w:t>X</w:t>
+            </w:r>
+          </w:p>
+        </w:tc>
+        <w:tc>
+          <w:tcPr>
+            <w:tcW w:w="2266" w:type="dxa"/>
+          </w:tcPr>
+          <w:p>
+            <w:pPr>
+              <w:rPr>
+                <w:lang w:val="en-US"/>
+              </w:rPr>
+            </w:pPr>
+            <w:r>
+              <w:rPr>
+                <w:lang w:val="en-US"/>
+              </w:rPr>
+              <w:t>X</w:t>
+            </w:r>
+          </w:p>
+        </w:tc>
+        <w:tc>
+          <w:tcPr>
+            <w:tcW w:w="2266" w:type="dxa"/>
+          </w:tcPr>
+          <w:p>
+            <w:pPr>
+              <w:rPr>
+                <w:lang w:val="en-US"/>
+              </w:rPr>
+            </w:pPr>
+          </w:p>
+        </w:tc>
+      </w:tr>
+      <w:tr>
+        <w:tc>
+          <w:tcPr>
+            <w:tcW w:w="2264" w:type="dxa"/>
+          </w:tcPr>
+          <w:p>
+            <w:pPr>
+              <w:rPr>
+                <w:b/>
+                <w:lang w:val="en-US"/>
+              </w:rPr>
+            </w:pPr>
+            <w:r>
+              <w:rPr>
+                <w:b/>
+                <w:lang w:val="en-US"/>
+              </w:rPr>
+              <w:t>Category List</w:t>
+            </w:r>
+          </w:p>
+        </w:tc>
+        <w:tc>
+          <w:tcPr>
+            <w:tcW w:w="2266" w:type="dxa"/>
+          </w:tcPr>
+          <w:p>
+            <w:pPr>
+              <w:rPr>
+                <w:lang w:val="en-US"/>
+              </w:rPr>
+            </w:pPr>
+          </w:p>
+        </w:tc>
+        <w:tc>
+          <w:tcPr>
+            <w:tcW w:w="2266" w:type="dxa"/>
+          </w:tcPr>
+          <w:p>
+            <w:pPr>
+              <w:rPr>
+                <w:lang w:val="en-US"/>
+              </w:rPr>
+            </w:pPr>
+          </w:p>
+        </w:tc>
+        <w:tc>
+          <w:tcPr>
+            <w:tcW w:w="2266" w:type="dxa"/>
+          </w:tcPr>
+          <w:p>
+            <w:pPr>
+              <w:rPr>
+                <w:lang w:val="en-US"/>
+              </w:rPr>
+            </w:pPr>
+          </w:p>
+        </w:tc>
+      </w:tr>
+      <w:tr>
+        <w:tc>
+          <w:tcPr>
+            <w:tcW w:w="2264" w:type="dxa"/>
+          </w:tcPr>
+          <w:p>
+            <w:pPr>
+              <w:rPr>
+                <w:lang w:val="en-US"/>
+              </w:rPr>
+            </w:pPr>
+            <w:r>
+              <w:rPr>
+                <w:lang w:val="en-US"/>
+              </w:rPr>
+              <w:t>Sort by Name</w:t>
+            </w:r>
+          </w:p>
+        </w:tc>
+        <w:tc>
+          <w:tcPr>
+            <w:tcW w:w="2266" w:type="dxa"/>
+          </w:tcPr>
+          <w:p>
+            <w:pPr>
+              <w:rPr>
+                <w:lang w:val="en-US"/>
+              </w:rPr>
+            </w:pPr>
+            <w:r>
+              <w:rPr>
+                <w:lang w:val="en-US"/>
+              </w:rPr>
+              <w:t>X</w:t>
+            </w:r>
+          </w:p>
+        </w:tc>
+        <w:tc>
+          <w:tcPr>
+            <w:tcW w:w="2266" w:type="dxa"/>
+          </w:tcPr>
+          <w:p>
+            <w:pPr>
+              <w:rPr>
+                <w:lang w:val="en-US"/>
+              </w:rPr>
+            </w:pPr>
+            <w:r>
+              <w:rPr>
+                <w:lang w:val="en-US"/>
+              </w:rPr>
+              <w:t>X</w:t>
+            </w:r>
+          </w:p>
+        </w:tc>
+        <w:tc>
+          <w:tcPr>
+            <w:tcW w:w="2266" w:type="dxa"/>
+          </w:tcPr>
+          <w:p>
+            <w:pPr>
+              <w:rPr>
+                <w:lang w:val="en-US"/>
+              </w:rPr>
+            </w:pPr>
+          </w:p>
+        </w:tc>
+      </w:tr>
+      <w:tr>
+        <w:tc>
+          <w:tcPr>
+            <w:tcW w:w="2264" w:type="dxa"/>
+          </w:tcPr>
+          <w:p>
+            <w:pPr>
+              <w:rPr>
+                <w:lang w:val="en-US"/>
+              </w:rPr>
+            </w:pPr>
+            <w:r>
+              <w:rPr>
+                <w:lang w:val="en-US"/>
+              </w:rPr>
+              <w:t>Update Existing</w:t>
+            </w:r>
+          </w:p>
+        </w:tc>
+        <w:tc>
+          <w:tcPr>
+            <w:tcW w:w="2266" w:type="dxa"/>
+          </w:tcPr>
+          <w:p>
+            <w:pPr>
+              <w:rPr>
+                <w:lang w:val="en-US"/>
+              </w:rPr>
+            </w:pPr>
+            <w:r>
+              <w:rPr>
+                <w:lang w:val="en-US"/>
+              </w:rPr>
+              <w:t>X</w:t>
+            </w:r>
+          </w:p>
+        </w:tc>
+        <w:tc>
+          <w:tcPr>
+            <w:tcW w:w="2266" w:type="dxa"/>
+          </w:tcPr>
+          <w:p>
+            <w:pPr>
+              <w:rPr>
+                <w:lang w:val="en-US"/>
+              </w:rPr>
+            </w:pPr>
+          </w:p>
+        </w:tc>
+        <w:tc>
+          <w:tcPr>
+            <w:tcW w:w="2266" w:type="dxa"/>
+          </w:tcPr>
+          <w:p>
+            <w:pPr>
+              <w:rPr>
+                <w:lang w:val="en-US"/>
+              </w:rPr>
+            </w:pPr>
+          </w:p>
+        </w:tc>
+      </w:tr>
+      <w:tr>
+        <w:tc>
+          <w:tcPr>
+            <w:tcW w:w="2264" w:type="dxa"/>
+          </w:tcPr>
+          <w:p>
+            <w:pPr>
+              <w:rPr>
+                <w:lang w:val="en-US"/>
+              </w:rPr>
+            </w:pPr>
+            <w:r>
+              <w:rPr>
+                <w:lang w:val="en-US"/>
+              </w:rPr>
+              <w:t>Delete Existing</w:t>
+            </w:r>
+          </w:p>
+        </w:tc>
+        <w:tc>
+          <w:tcPr>
+            <w:tcW w:w="2266" w:type="dxa"/>
+          </w:tcPr>
+          <w:p>
+            <w:pPr>
+              <w:rPr>
+                <w:lang w:val="en-US"/>
+              </w:rPr>
+            </w:pPr>
+            <w:r>
+              <w:rPr>
+                <w:lang w:val="en-US"/>
+              </w:rPr>
+              <w:t>X</w:t>
+            </w:r>
+          </w:p>
+        </w:tc>
+        <w:tc>
+          <w:tcPr>
+            <w:tcW w:w="2266" w:type="dxa"/>
+          </w:tcPr>
+          <w:p>
+            <w:pPr>
+              <w:rPr>
+                <w:lang w:val="en-US"/>
+              </w:rPr>
+            </w:pPr>
+          </w:p>
+        </w:tc>
+        <w:tc>
+          <w:tcPr>
+            <w:tcW w:w="2266" w:type="dxa"/>
+          </w:tcPr>
+          <w:p>
+            <w:pPr>
+              <w:rPr>
+                <w:lang w:val="en-US"/>
+              </w:rPr>
+            </w:pPr>
+          </w:p>
+        </w:tc>
+      </w:tr>
+      <w:tr>
+        <w:tc>
+          <w:tcPr>
+            <w:tcW w:w="2264" w:type="dxa"/>
+          </w:tcPr>
+          <w:p>
+            <w:pPr>
+              <w:rPr>
+                <w:lang w:val="en-US"/>
+              </w:rPr>
+            </w:pPr>
+            <w:r>
+              <w:rPr>
+                <w:lang w:val="en-US"/>
+              </w:rPr>
+              <w:t>Cancel Existing</w:t>
+            </w:r>
+          </w:p>
+        </w:tc>
+        <w:tc>
+          <w:tcPr>
+            <w:tcW w:w="2266" w:type="dxa"/>
+          </w:tcPr>
+          <w:p>
+            <w:pPr>
+              <w:rPr>
+                <w:lang w:val="en-US"/>
+              </w:rPr>
+            </w:pPr>
+            <w:r>
+              <w:rPr>
+                <w:lang w:val="en-US"/>
+              </w:rPr>
+              <w:t>X</w:t>
+            </w:r>
+          </w:p>
+        </w:tc>
+        <w:tc>
+          <w:tcPr>
+            <w:tcW w:w="2266" w:type="dxa"/>
+          </w:tcPr>
+          <w:p>
+            <w:pPr>
+              <w:rPr>
+                <w:lang w:val="en-US"/>
+              </w:rPr>
+            </w:pPr>
+          </w:p>
+        </w:tc>
+        <w:tc>
+          <w:tcPr>
+            <w:tcW w:w="2266" w:type="dxa"/>
+          </w:tcPr>
+          <w:p>
+            <w:pPr>
+              <w:rPr>
+                <w:lang w:val="en-US"/>
+              </w:rPr>
+            </w:pPr>
+          </w:p>
+        </w:tc>
+      </w:tr>
+      <w:tr>
+        <w:tc>
+          <w:tcPr>
+            <w:tcW w:w="2264" w:type="dxa"/>
+          </w:tcPr>
+          <w:p>
+            <w:pPr>
+              <w:rPr>
+                <w:lang w:val="en-US"/>
+              </w:rPr>
+            </w:pPr>
+            <w:r>
+              <w:rPr>
+                <w:lang w:val="en-US"/>
+              </w:rPr>
+              <w:t>Insert New Category</w:t>
+            </w:r>
+          </w:p>
+        </w:tc>
+        <w:tc>
+          <w:tcPr>
+            <w:tcW w:w="2266" w:type="dxa"/>
+          </w:tcPr>
+          <w:p>
+            <w:pPr>
+              <w:rPr>
+                <w:lang w:val="en-US"/>
+              </w:rPr>
+            </w:pPr>
+            <w:r>
+              <w:rPr>
+                <w:lang w:val="en-US"/>
+              </w:rPr>
+              <w:t>X</w:t>
+            </w:r>
+          </w:p>
+        </w:tc>
+        <w:tc>
+          <w:tcPr>
+            <w:tcW w:w="2266" w:type="dxa"/>
+          </w:tcPr>
+          <w:p>
+            <w:pPr>
+              <w:rPr>
+                <w:lang w:val="en-US"/>
+              </w:rPr>
+            </w:pPr>
+          </w:p>
+        </w:tc>
+        <w:tc>
+          <w:tcPr>
+            <w:tcW w:w="2266" w:type="dxa"/>
+          </w:tcPr>
+          <w:p>
+            <w:pPr>
+              <w:rPr>
+                <w:lang w:val="en-US"/>
+              </w:rPr>
+            </w:pPr>
+          </w:p>
+        </w:tc>
+      </w:tr>
+      <w:tr>
+        <w:tc>
+          <w:tcPr>
+            <w:tcW w:w="2264" w:type="dxa"/>
+          </w:tcPr>
+          <w:p>
+            <w:pPr>
+              <w:rPr>
+                <w:b/>
+                <w:lang w:val="en-US"/>
+              </w:rPr>
+            </w:pPr>
+            <w:r>
+              <w:rPr>
+                <w:b/>
+                <w:lang w:val="en-US"/>
+              </w:rPr>
+              <w:t>Shopping Cart</w:t>
+            </w:r>
+          </w:p>
+        </w:tc>
+        <w:tc>
+          <w:tcPr>
+            <w:tcW w:w="2266" w:type="dxa"/>
+          </w:tcPr>
+          <w:p>
+            <w:pPr>
+              <w:rPr>
+                <w:lang w:val="en-US"/>
+              </w:rPr>
+            </w:pPr>
+          </w:p>
+        </w:tc>
+        <w:tc>
+          <w:tcPr>
+            <w:tcW w:w="2266" w:type="dxa"/>
+          </w:tcPr>
+          <w:p>
+            <w:pPr>
+              <w:rPr>
+                <w:lang w:val="en-US"/>
+              </w:rPr>
+            </w:pPr>
+          </w:p>
+        </w:tc>
+        <w:tc>
+          <w:tcPr>
+            <w:tcW w:w="2266" w:type="dxa"/>
+          </w:tcPr>
+          <w:p>
+            <w:pPr>
+              <w:rPr>
+                <w:lang w:val="en-US"/>
+              </w:rPr>
+            </w:pPr>
+          </w:p>
+        </w:tc>
+      </w:tr>
+      <w:tr>
+        <w:tc>
+          <w:tcPr>
+            <w:tcW w:w="2264" w:type="dxa"/>
+          </w:tcPr>
+          <w:p>
+            <w:pPr>
+              <w:rPr>
+                <w:lang w:val="en-US"/>
+              </w:rPr>
+            </w:pPr>
+            <w:r>
+              <w:rPr>
+                <w:lang w:val="en-US"/>
+              </w:rPr>
+              <w:lastRenderedPageBreak/>
+              <w:t>Checkout</w:t>
+            </w:r>
+          </w:p>
+        </w:tc>
+        <w:tc>
+          <w:tcPr>
+            <w:tcW w:w="2266" w:type="dxa"/>
+          </w:tcPr>
+          <w:p>
+            <w:pPr>
+              <w:rPr>
+                <w:lang w:val="en-US"/>
+              </w:rPr>
+            </w:pPr>
+            <w:r>
+              <w:rPr>
+                <w:lang w:val="en-US"/>
+              </w:rPr>
+              <w:t>X</w:t>
+            </w:r>
+          </w:p>
+        </w:tc>
+        <w:tc>
+          <w:tcPr>
+            <w:tcW w:w="2266" w:type="dxa"/>
+          </w:tcPr>
+          <w:p>
+            <w:pPr>
+              <w:rPr>
+                <w:lang w:val="en-US"/>
+              </w:rPr>
+            </w:pPr>
+            <w:r>
+              <w:rPr>
+                <w:lang w:val="en-US"/>
+              </w:rPr>
+              <w:t>X</w:t>
+            </w:r>
+          </w:p>
+        </w:tc>
+        <w:tc>
+          <w:tcPr>
+            <w:tcW w:w="2266" w:type="dxa"/>
+          </w:tcPr>
+          <w:p>
+            <w:pPr>
+              <w:rPr>
+                <w:lang w:val="en-US"/>
+              </w:rPr>
+            </w:pPr>
+          </w:p>
+        </w:tc>
+      </w:tr>
+      <w:tr>
+        <w:tc>
+          <w:tcPr>
+            <w:tcW w:w="2264" w:type="dxa"/>
+          </w:tcPr>
+          <w:p>
+            <w:pPr>
+              <w:rPr>
+                <w:b/>
+                <w:lang w:val="en-US"/>
+              </w:rPr>
+            </w:pPr>
+            <w:r>
+              <w:rPr>
+                <w:b/>
+                <w:lang w:val="en-US"/>
+              </w:rPr>
+              <w:t>Editorial</w:t>
+            </w:r>
+          </w:p>
+        </w:tc>
+        <w:tc>
+          <w:tcPr>
+            <w:tcW w:w="2266" w:type="dxa"/>
+          </w:tcPr>
+          <w:p>
+            <w:pPr>
+              <w:rPr>
+                <w:lang w:val="en-US"/>
+              </w:rPr>
+            </w:pPr>
+          </w:p>
+        </w:tc>
+        <w:tc>
+          <w:tcPr>
+            <w:tcW w:w="2266" w:type="dxa"/>
+          </w:tcPr>
+          <w:p>
+            <w:pPr>
+              <w:rPr>
+                <w:lang w:val="en-US"/>
+              </w:rPr>
+            </w:pPr>
+          </w:p>
+        </w:tc>
+        <w:tc>
+          <w:tcPr>
+            <w:tcW w:w="2266" w:type="dxa"/>
+          </w:tcPr>
+          <w:p>
+            <w:pPr>
+              <w:rPr>
+                <w:lang w:val="en-US"/>
+              </w:rPr>
+            </w:pPr>
+          </w:p>
+        </w:tc>
+      </w:tr>
+      <w:tr>
+        <w:tc>
+          <w:tcPr>
+            <w:tcW w:w="2264" w:type="dxa"/>
+          </w:tcPr>
+          <w:p>
+            <w:pPr>
+              <w:rPr>
+                <w:color w:val="FF0000"/>
+                <w:lang w:val="en-US"/>
+              </w:rPr>
+            </w:pPr>
+            <w:r>
+              <w:rPr>
+                <w:color w:val="FF0000"/>
+                <w:lang w:val="en-US"/>
+              </w:rPr>
+              <w:t>???</w:t>
+            </w:r>
+          </w:p>
+        </w:tc>
+        <w:tc>
+          <w:tcPr>
+            <w:tcW w:w="2266" w:type="dxa"/>
+          </w:tcPr>
+          <w:p>
+            <w:pPr>
+              <w:rPr>
+                <w:lang w:val="en-US"/>
+              </w:rPr>
+            </w:pPr>
+          </w:p>
+        </w:tc>
+        <w:tc>
+          <w:tcPr>
+            <w:tcW w:w="2266" w:type="dxa"/>
+          </w:tcPr>
+          <w:p>
+            <w:pPr>
+              <w:rPr>
+                <w:lang w:val="en-US"/>
+              </w:rPr>
+            </w:pPr>
+          </w:p>
+        </w:tc>
+        <w:tc>
+          <w:tcPr>
+            <w:tcW w:w="2266" w:type="dxa"/>
+          </w:tcPr>
+          <w:p>
+            <w:pPr>
+              <w:rPr>
+                <w:lang w:val="en-US"/>
+              </w:rPr>
+            </w:pPr>
+          </w:p>
+        </w:tc>
+      </w:tr>
+      <w:tr>
+        <w:tc>
+          <w:tcPr>
+            <w:tcW w:w="2264" w:type="dxa"/>
+          </w:tcPr>
+          <w:p>
+            <w:pPr>
+              <w:rPr>
+                <w:b/>
+                <w:color w:val="FF0000"/>
+                <w:lang w:val="en-US"/>
+              </w:rPr>
+            </w:pPr>
+            <w:r>
+              <w:rPr>
+                <w:b/>
+                <w:lang w:val="en-US"/>
+              </w:rPr>
+              <w:t>Credit Card</w:t>
+            </w:r>
+          </w:p>
+        </w:tc>
+        <w:tc>
+          <w:tcPr>
+            <w:tcW w:w="2266" w:type="dxa"/>
+          </w:tcPr>
+          <w:p>
+            <w:pPr>
+              <w:rPr>
+                <w:lang w:val="en-US"/>
+              </w:rPr>
+            </w:pPr>
+          </w:p>
+        </w:tc>
+        <w:tc>
+          <w:tcPr>
+            <w:tcW w:w="2266" w:type="dxa"/>
+          </w:tcPr>
+          <w:p>
+            <w:pPr>
+              <w:rPr>
+                <w:lang w:val="en-US"/>
+              </w:rPr>
+            </w:pPr>
+          </w:p>
+        </w:tc>
+        <w:tc>
+          <w:tcPr>
+            <w:tcW w:w="2266" w:type="dxa"/>
+          </w:tcPr>
+          <w:p>
+            <w:pPr>
+              <w:rPr>
+                <w:lang w:val="en-US"/>
+              </w:rPr>
+            </w:pPr>
+          </w:p>
+        </w:tc>
+      </w:tr>
+      <w:tr>
+        <w:tc>
+          <w:tcPr>
+            <w:tcW w:w="2264" w:type="dxa"/>
+          </w:tcPr>
+          <w:p>
+            <w:pPr>
+              <w:rPr>
+                <w:color w:val="FF0000"/>
+                <w:lang w:val="en-US"/>
+              </w:rPr>
+            </w:pPr>
+            <w:r>
+              <w:rPr>
+                <w:lang w:val="en-US"/>
+              </w:rPr>
+              <w:t>Add</w:t>
+            </w:r>
+          </w:p>
+        </w:tc>
+        <w:tc>
+          <w:tcPr>
+            <w:tcW w:w="2266" w:type="dxa"/>
+          </w:tcPr>
+          <w:p>
+            <w:pPr>
+              <w:rPr>
+                <w:lang w:val="en-US"/>
+              </w:rPr>
+            </w:pPr>
+            <w:r>
+              <w:rPr>
+                <w:lang w:val="en-US"/>
+              </w:rPr>
+              <w:t>X</w:t>
+            </w:r>
+          </w:p>
+        </w:tc>
+        <w:tc>
+          <w:tcPr>
+            <w:tcW w:w="2266" w:type="dxa"/>
+          </w:tcPr>
+          <w:p>
+            <w:pPr>
+              <w:rPr>
+                <w:lang w:val="en-US"/>
+              </w:rPr>
+            </w:pPr>
+            <w:r>
+              <w:rPr>
+                <w:lang w:val="en-US"/>
+              </w:rPr>
+              <w:t>X</w:t>
+            </w:r>
             <w:bookmarkStart w:id="0" w:name="_GoBack"/>
             <w:bookmarkEnd w:id="0"/>
           </w:p>
@@ -1818,24 +2785,6 @@
                 <w:lang w:val="en-US"/>
               </w:rPr>
             </w:pPr>
-            <w:r>
-              <w:rPr>
-                <w:lang w:val="en-US"/>
-              </w:rPr>
-              <w:t>X</w:t>
-            </w:r>
-          </w:p>
-        </w:tc>
-        <w:tc>
-          <w:tcPr>
-            <w:tcW w:w="2266" w:type="dxa"/>
-          </w:tcPr>
-          <w:p>
-            <w:pPr>
-              <w:rPr>
-                <w:lang w:val="en-US"/>
-              </w:rPr>
-            </w:pPr>
           </w:p>
         </w:tc>
       </w:tr>
@@ -1854,7 +2803,7 @@
               <w:rPr>
                 <w:lang w:val="en-US"/>
               </w:rPr>
-              <w:t>Sort by Title</w:t>
+              <w:t>Edit</w:t>
             </w:r>
           </w:p>
         </w:tc>
@@ -1922,845 +2871,44 @@
               <w:rPr>
                 <w:lang w:val="en-US"/>
               </w:rPr>
-              <w:t>Sort by Recommended</w:t>
-            </w:r>
-          </w:p>
-        </w:tc>
-        <w:tc>
-          <w:tcPr>
-            <w:tcW w:w="2266" w:type="dxa"/>
-          </w:tcPr>
-          <w:p>
-            <w:pPr>
-              <w:rPr>
-                <w:lang w:val="en-US"/>
-              </w:rPr>
-            </w:pPr>
-            <w:r>
-              <w:rPr>
-                <w:lang w:val="en-US"/>
-              </w:rPr>
-              <w:t>X</w:t>
-            </w:r>
-          </w:p>
-        </w:tc>
-        <w:tc>
-          <w:tcPr>
-            <w:tcW w:w="2266" w:type="dxa"/>
-          </w:tcPr>
-          <w:p>
-            <w:pPr>
-              <w:rPr>
-                <w:lang w:val="en-US"/>
-              </w:rPr>
-            </w:pPr>
-            <w:r>
-              <w:rPr>
-                <w:lang w:val="en-US"/>
-              </w:rPr>
-              <w:t>X</w:t>
-            </w:r>
-          </w:p>
-        </w:tc>
-        <w:tc>
-          <w:tcPr>
-            <w:tcW w:w="2266" w:type="dxa"/>
-          </w:tcPr>
-          <w:p>
-            <w:pPr>
-              <w:rPr>
-                <w:lang w:val="en-US"/>
-              </w:rPr>
-            </w:pPr>
-          </w:p>
-        </w:tc>
-      </w:tr>
-      <w:tr>
-        <w:tc>
-          <w:tcPr>
-            <w:tcW w:w="2264" w:type="dxa"/>
-          </w:tcPr>
-          <w:p>
-            <w:pPr>
-              <w:rPr>
-                <w:lang w:val="en-US"/>
-              </w:rPr>
-            </w:pPr>
-            <w:r>
-              <w:rPr>
-                <w:lang w:val="en-US"/>
-              </w:rPr>
-              <w:t>Pagination</w:t>
-            </w:r>
-          </w:p>
-        </w:tc>
-        <w:tc>
-          <w:tcPr>
-            <w:tcW w:w="2266" w:type="dxa"/>
-          </w:tcPr>
-          <w:p>
-            <w:pPr>
-              <w:rPr>
-                <w:lang w:val="en-US"/>
-              </w:rPr>
-            </w:pPr>
-            <w:r>
-              <w:rPr>
-                <w:lang w:val="en-US"/>
-              </w:rPr>
-              <w:t>X</w:t>
-            </w:r>
-          </w:p>
-        </w:tc>
-        <w:tc>
-          <w:tcPr>
-            <w:tcW w:w="2266" w:type="dxa"/>
-          </w:tcPr>
-          <w:p>
-            <w:pPr>
-              <w:rPr>
-                <w:lang w:val="en-US"/>
-              </w:rPr>
-            </w:pPr>
-            <w:r>
-              <w:rPr>
-                <w:lang w:val="en-US"/>
-              </w:rPr>
-              <w:t>X</w:t>
-            </w:r>
-          </w:p>
-        </w:tc>
-        <w:tc>
-          <w:tcPr>
-            <w:tcW w:w="2266" w:type="dxa"/>
-          </w:tcPr>
-          <w:p>
-            <w:pPr>
-              <w:rPr>
-                <w:lang w:val="en-US"/>
-              </w:rPr>
-            </w:pPr>
-          </w:p>
-        </w:tc>
-      </w:tr>
-      <w:tr>
-        <w:tc>
-          <w:tcPr>
-            <w:tcW w:w="2264" w:type="dxa"/>
-          </w:tcPr>
-          <w:p>
-            <w:pPr>
-              <w:rPr>
-                <w:b/>
-                <w:lang w:val="en-US"/>
-              </w:rPr>
-            </w:pPr>
-            <w:r>
-              <w:rPr>
-                <w:b/>
-                <w:lang w:val="en-US"/>
-              </w:rPr>
-              <w:t>Category List</w:t>
-            </w:r>
-          </w:p>
-        </w:tc>
-        <w:tc>
-          <w:tcPr>
-            <w:tcW w:w="2266" w:type="dxa"/>
-          </w:tcPr>
-          <w:p>
-            <w:pPr>
-              <w:rPr>
-                <w:lang w:val="en-US"/>
-              </w:rPr>
-            </w:pPr>
-          </w:p>
-        </w:tc>
-        <w:tc>
-          <w:tcPr>
-            <w:tcW w:w="2266" w:type="dxa"/>
-          </w:tcPr>
-          <w:p>
-            <w:pPr>
-              <w:rPr>
-                <w:lang w:val="en-US"/>
-              </w:rPr>
-            </w:pPr>
-          </w:p>
-        </w:tc>
-        <w:tc>
-          <w:tcPr>
-            <w:tcW w:w="2266" w:type="dxa"/>
-          </w:tcPr>
-          <w:p>
-            <w:pPr>
-              <w:rPr>
-                <w:lang w:val="en-US"/>
-              </w:rPr>
-            </w:pPr>
-          </w:p>
-        </w:tc>
-      </w:tr>
-      <w:tr>
-        <w:tc>
-          <w:tcPr>
-            <w:tcW w:w="2264" w:type="dxa"/>
-          </w:tcPr>
-          <w:p>
-            <w:pPr>
-              <w:rPr>
-                <w:lang w:val="en-US"/>
-              </w:rPr>
-            </w:pPr>
-            <w:r>
-              <w:rPr>
-                <w:lang w:val="en-US"/>
-              </w:rPr>
-              <w:t>Sort by Name</w:t>
-            </w:r>
-          </w:p>
-        </w:tc>
-        <w:tc>
-          <w:tcPr>
-            <w:tcW w:w="2266" w:type="dxa"/>
-          </w:tcPr>
-          <w:p>
-            <w:pPr>
-              <w:rPr>
-                <w:lang w:val="en-US"/>
-              </w:rPr>
-            </w:pPr>
-            <w:r>
-              <w:rPr>
-                <w:lang w:val="en-US"/>
-              </w:rPr>
-              <w:t>X</w:t>
-            </w:r>
-          </w:p>
-        </w:tc>
-        <w:tc>
-          <w:tcPr>
-            <w:tcW w:w="2266" w:type="dxa"/>
-          </w:tcPr>
-          <w:p>
-            <w:pPr>
-              <w:rPr>
-                <w:lang w:val="en-US"/>
-              </w:rPr>
-            </w:pPr>
-            <w:r>
-              <w:rPr>
-                <w:lang w:val="en-US"/>
-              </w:rPr>
-              <w:t>X</w:t>
-            </w:r>
-          </w:p>
-        </w:tc>
-        <w:tc>
-          <w:tcPr>
-            <w:tcW w:w="2266" w:type="dxa"/>
-          </w:tcPr>
-          <w:p>
-            <w:pPr>
-              <w:rPr>
-                <w:lang w:val="en-US"/>
-              </w:rPr>
-            </w:pPr>
-          </w:p>
-        </w:tc>
-      </w:tr>
-      <w:tr>
-        <w:tc>
-          <w:tcPr>
-            <w:tcW w:w="2264" w:type="dxa"/>
-          </w:tcPr>
-          <w:p>
-            <w:pPr>
-              <w:rPr>
-                <w:lang w:val="en-US"/>
-              </w:rPr>
-            </w:pPr>
-            <w:r>
-              <w:rPr>
-                <w:lang w:val="en-US"/>
-              </w:rPr>
-              <w:t>Update Existing</w:t>
-            </w:r>
-          </w:p>
-        </w:tc>
-        <w:tc>
-          <w:tcPr>
-            <w:tcW w:w="2266" w:type="dxa"/>
-          </w:tcPr>
-          <w:p>
-            <w:pPr>
-              <w:rPr>
-                <w:lang w:val="en-US"/>
-              </w:rPr>
-            </w:pPr>
-            <w:r>
-              <w:rPr>
-                <w:lang w:val="en-US"/>
-              </w:rPr>
-              <w:t>X</w:t>
-            </w:r>
-          </w:p>
-        </w:tc>
-        <w:tc>
-          <w:tcPr>
-            <w:tcW w:w="2266" w:type="dxa"/>
-          </w:tcPr>
-          <w:p>
-            <w:pPr>
-              <w:rPr>
-                <w:lang w:val="en-US"/>
-              </w:rPr>
-            </w:pPr>
-          </w:p>
-        </w:tc>
-        <w:tc>
-          <w:tcPr>
-            <w:tcW w:w="2266" w:type="dxa"/>
-          </w:tcPr>
-          <w:p>
-            <w:pPr>
-              <w:rPr>
-                <w:lang w:val="en-US"/>
-              </w:rPr>
-            </w:pPr>
-          </w:p>
-        </w:tc>
-      </w:tr>
-      <w:tr>
-        <w:tc>
-          <w:tcPr>
-            <w:tcW w:w="2264" w:type="dxa"/>
-          </w:tcPr>
-          <w:p>
-            <w:pPr>
-              <w:rPr>
-                <w:lang w:val="en-US"/>
-              </w:rPr>
-            </w:pPr>
-            <w:r>
-              <w:rPr>
-                <w:lang w:val="en-US"/>
-              </w:rPr>
-              <w:t>Delete Existing</w:t>
-            </w:r>
-          </w:p>
-        </w:tc>
-        <w:tc>
-          <w:tcPr>
-            <w:tcW w:w="2266" w:type="dxa"/>
-          </w:tcPr>
-          <w:p>
-            <w:pPr>
-              <w:rPr>
-                <w:lang w:val="en-US"/>
-              </w:rPr>
-            </w:pPr>
-            <w:r>
-              <w:rPr>
-                <w:lang w:val="en-US"/>
-              </w:rPr>
-              <w:t>X</w:t>
-            </w:r>
-          </w:p>
-        </w:tc>
-        <w:tc>
-          <w:tcPr>
-            <w:tcW w:w="2266" w:type="dxa"/>
-          </w:tcPr>
-          <w:p>
-            <w:pPr>
-              <w:rPr>
-                <w:lang w:val="en-US"/>
-              </w:rPr>
-            </w:pPr>
-          </w:p>
-        </w:tc>
-        <w:tc>
-          <w:tcPr>
-            <w:tcW w:w="2266" w:type="dxa"/>
-          </w:tcPr>
-          <w:p>
-            <w:pPr>
-              <w:rPr>
-                <w:lang w:val="en-US"/>
-              </w:rPr>
-            </w:pPr>
-          </w:p>
-        </w:tc>
-      </w:tr>
-      <w:tr>
-        <w:tc>
-          <w:tcPr>
-            <w:tcW w:w="2264" w:type="dxa"/>
-          </w:tcPr>
-          <w:p>
-            <w:pPr>
-              <w:rPr>
-                <w:lang w:val="en-US"/>
-              </w:rPr>
-            </w:pPr>
-            <w:r>
-              <w:rPr>
-                <w:lang w:val="en-US"/>
-              </w:rPr>
-              <w:t>Cancel Existing</w:t>
-            </w:r>
-          </w:p>
-        </w:tc>
-        <w:tc>
-          <w:tcPr>
-            <w:tcW w:w="2266" w:type="dxa"/>
-          </w:tcPr>
-          <w:p>
-            <w:pPr>
-              <w:rPr>
-                <w:lang w:val="en-US"/>
-              </w:rPr>
-            </w:pPr>
-            <w:r>
-              <w:rPr>
-                <w:lang w:val="en-US"/>
-              </w:rPr>
-              <w:t>X</w:t>
-            </w:r>
-          </w:p>
-        </w:tc>
-        <w:tc>
-          <w:tcPr>
-            <w:tcW w:w="2266" w:type="dxa"/>
-          </w:tcPr>
-          <w:p>
-            <w:pPr>
-              <w:rPr>
-                <w:lang w:val="en-US"/>
-              </w:rPr>
-            </w:pPr>
-          </w:p>
-        </w:tc>
-        <w:tc>
-          <w:tcPr>
-            <w:tcW w:w="2266" w:type="dxa"/>
-          </w:tcPr>
-          <w:p>
-            <w:pPr>
-              <w:rPr>
-                <w:lang w:val="en-US"/>
-              </w:rPr>
-            </w:pPr>
-          </w:p>
-        </w:tc>
-      </w:tr>
-      <w:tr>
-        <w:tc>
-          <w:tcPr>
-            <w:tcW w:w="2264" w:type="dxa"/>
-          </w:tcPr>
-          <w:p>
-            <w:pPr>
-              <w:rPr>
-                <w:lang w:val="en-US"/>
-              </w:rPr>
-            </w:pPr>
-            <w:r>
-              <w:rPr>
-                <w:lang w:val="en-US"/>
-              </w:rPr>
-              <w:t>Insert New Category</w:t>
-            </w:r>
-          </w:p>
-        </w:tc>
-        <w:tc>
-          <w:tcPr>
-            <w:tcW w:w="2266" w:type="dxa"/>
-          </w:tcPr>
-          <w:p>
-            <w:pPr>
-              <w:rPr>
-                <w:lang w:val="en-US"/>
-              </w:rPr>
-            </w:pPr>
-            <w:r>
-              <w:rPr>
-                <w:lang w:val="en-US"/>
-              </w:rPr>
-              <w:t>X</w:t>
-            </w:r>
-          </w:p>
-        </w:tc>
-        <w:tc>
-          <w:tcPr>
-            <w:tcW w:w="2266" w:type="dxa"/>
-          </w:tcPr>
-          <w:p>
-            <w:pPr>
-              <w:rPr>
-                <w:lang w:val="en-US"/>
-              </w:rPr>
-            </w:pPr>
-          </w:p>
-        </w:tc>
-        <w:tc>
-          <w:tcPr>
-            <w:tcW w:w="2266" w:type="dxa"/>
-          </w:tcPr>
-          <w:p>
-            <w:pPr>
-              <w:rPr>
-                <w:lang w:val="en-US"/>
-              </w:rPr>
-            </w:pPr>
-          </w:p>
-        </w:tc>
-      </w:tr>
-      <w:tr>
-        <w:tc>
-          <w:tcPr>
-            <w:tcW w:w="2264" w:type="dxa"/>
-          </w:tcPr>
-          <w:p>
-            <w:pPr>
-              <w:rPr>
-                <w:b/>
-                <w:lang w:val="en-US"/>
-              </w:rPr>
-            </w:pPr>
-            <w:r>
-              <w:rPr>
-                <w:b/>
-                <w:lang w:val="en-US"/>
-              </w:rPr>
-              <w:t>Shopping Cart</w:t>
-            </w:r>
-          </w:p>
-        </w:tc>
-        <w:tc>
-          <w:tcPr>
-            <w:tcW w:w="2266" w:type="dxa"/>
-          </w:tcPr>
-          <w:p>
-            <w:pPr>
-              <w:rPr>
-                <w:lang w:val="en-US"/>
-              </w:rPr>
-            </w:pPr>
-          </w:p>
-        </w:tc>
-        <w:tc>
-          <w:tcPr>
-            <w:tcW w:w="2266" w:type="dxa"/>
-          </w:tcPr>
-          <w:p>
-            <w:pPr>
-              <w:rPr>
-                <w:lang w:val="en-US"/>
-              </w:rPr>
-            </w:pPr>
-          </w:p>
-        </w:tc>
-        <w:tc>
-          <w:tcPr>
-            <w:tcW w:w="2266" w:type="dxa"/>
-          </w:tcPr>
-          <w:p>
-            <w:pPr>
-              <w:rPr>
-                <w:lang w:val="en-US"/>
-              </w:rPr>
-            </w:pPr>
-          </w:p>
-        </w:tc>
-      </w:tr>
-      <w:tr>
-        <w:tc>
-          <w:tcPr>
-            <w:tcW w:w="2264" w:type="dxa"/>
-          </w:tcPr>
-          <w:p>
-            <w:pPr>
-              <w:rPr>
-                <w:lang w:val="en-US"/>
-              </w:rPr>
-            </w:pPr>
-            <w:r>
-              <w:rPr>
-                <w:lang w:val="en-US"/>
-              </w:rPr>
-              <w:lastRenderedPageBreak/>
-              <w:t>Checkout</w:t>
-            </w:r>
-          </w:p>
-        </w:tc>
-        <w:tc>
-          <w:tcPr>
-            <w:tcW w:w="2266" w:type="dxa"/>
-          </w:tcPr>
-          <w:p>
-            <w:pPr>
-              <w:rPr>
-                <w:lang w:val="en-US"/>
-              </w:rPr>
-            </w:pPr>
-            <w:r>
-              <w:rPr>
-                <w:lang w:val="en-US"/>
-              </w:rPr>
-              <w:t>X</w:t>
-            </w:r>
-          </w:p>
-        </w:tc>
-        <w:tc>
-          <w:tcPr>
-            <w:tcW w:w="2266" w:type="dxa"/>
-          </w:tcPr>
-          <w:p>
-            <w:pPr>
-              <w:rPr>
-                <w:lang w:val="en-US"/>
-              </w:rPr>
-            </w:pPr>
-            <w:r>
-              <w:rPr>
-                <w:lang w:val="en-US"/>
-              </w:rPr>
-              <w:t>X</w:t>
-            </w:r>
-          </w:p>
-        </w:tc>
-        <w:tc>
-          <w:tcPr>
-            <w:tcW w:w="2266" w:type="dxa"/>
-          </w:tcPr>
-          <w:p>
-            <w:pPr>
-              <w:rPr>
-                <w:lang w:val="en-US"/>
-              </w:rPr>
-            </w:pPr>
-          </w:p>
-        </w:tc>
-      </w:tr>
-      <w:tr>
-        <w:tc>
-          <w:tcPr>
-            <w:tcW w:w="2264" w:type="dxa"/>
-          </w:tcPr>
-          <w:p>
-            <w:pPr>
-              <w:rPr>
-                <w:b/>
-                <w:lang w:val="en-US"/>
-              </w:rPr>
-            </w:pPr>
-            <w:r>
-              <w:rPr>
-                <w:b/>
-                <w:lang w:val="en-US"/>
-              </w:rPr>
-              <w:t>Editorial</w:t>
-            </w:r>
-          </w:p>
-        </w:tc>
-        <w:tc>
-          <w:tcPr>
-            <w:tcW w:w="2266" w:type="dxa"/>
-          </w:tcPr>
-          <w:p>
-            <w:pPr>
-              <w:rPr>
-                <w:lang w:val="en-US"/>
-              </w:rPr>
-            </w:pPr>
-          </w:p>
-        </w:tc>
-        <w:tc>
-          <w:tcPr>
-            <w:tcW w:w="2266" w:type="dxa"/>
-          </w:tcPr>
-          <w:p>
-            <w:pPr>
-              <w:rPr>
-                <w:lang w:val="en-US"/>
-              </w:rPr>
-            </w:pPr>
-          </w:p>
-        </w:tc>
-        <w:tc>
-          <w:tcPr>
-            <w:tcW w:w="2266" w:type="dxa"/>
-          </w:tcPr>
-          <w:p>
-            <w:pPr>
-              <w:rPr>
-                <w:lang w:val="en-US"/>
-              </w:rPr>
-            </w:pPr>
-          </w:p>
-        </w:tc>
-      </w:tr>
-      <w:tr>
-        <w:tc>
-          <w:tcPr>
-            <w:tcW w:w="2264" w:type="dxa"/>
-          </w:tcPr>
-          <w:p>
-            <w:pPr>
-              <w:rPr>
-                <w:color w:val="FF0000"/>
-                <w:lang w:val="en-US"/>
-              </w:rPr>
-            </w:pPr>
-            <w:r>
-              <w:rPr>
-                <w:color w:val="FF0000"/>
-                <w:lang w:val="en-US"/>
-              </w:rPr>
-              <w:t>???</w:t>
-            </w:r>
-          </w:p>
-        </w:tc>
-        <w:tc>
-          <w:tcPr>
-            <w:tcW w:w="2266" w:type="dxa"/>
-          </w:tcPr>
-          <w:p>
-            <w:pPr>
-              <w:rPr>
-                <w:lang w:val="en-US"/>
-              </w:rPr>
-            </w:pPr>
-          </w:p>
-        </w:tc>
-        <w:tc>
-          <w:tcPr>
-            <w:tcW w:w="2266" w:type="dxa"/>
-          </w:tcPr>
-          <w:p>
-            <w:pPr>
-              <w:rPr>
-                <w:lang w:val="en-US"/>
-              </w:rPr>
-            </w:pPr>
-          </w:p>
-        </w:tc>
-        <w:tc>
-          <w:tcPr>
-            <w:tcW w:w="2266" w:type="dxa"/>
-          </w:tcPr>
-          <w:p>
-            <w:pPr>
-              <w:rPr>
-                <w:lang w:val="en-US"/>
-              </w:rPr>
-            </w:pPr>
-          </w:p>
-        </w:tc>
-      </w:tr>
-      <w:tr>
-        <w:tc>
-          <w:tcPr>
-            <w:tcW w:w="2264" w:type="dxa"/>
-          </w:tcPr>
-          <w:p>
-            <w:pPr>
-              <w:rPr>
-                <w:color w:val="FF0000"/>
-                <w:lang w:val="en-US"/>
-              </w:rPr>
-            </w:pPr>
-            <w:r>
-              <w:rPr>
-                <w:color w:val="FF0000"/>
-                <w:lang w:val="en-US"/>
-              </w:rPr>
-              <w:t>???</w:t>
-            </w:r>
-          </w:p>
-        </w:tc>
-        <w:tc>
-          <w:tcPr>
-            <w:tcW w:w="2266" w:type="dxa"/>
-          </w:tcPr>
-          <w:p>
-            <w:pPr>
-              <w:rPr>
-                <w:lang w:val="en-US"/>
-              </w:rPr>
-            </w:pPr>
-          </w:p>
-        </w:tc>
-        <w:tc>
-          <w:tcPr>
-            <w:tcW w:w="2266" w:type="dxa"/>
-          </w:tcPr>
-          <w:p>
-            <w:pPr>
-              <w:rPr>
-                <w:lang w:val="en-US"/>
-              </w:rPr>
-            </w:pPr>
-          </w:p>
-        </w:tc>
-        <w:tc>
-          <w:tcPr>
-            <w:tcW w:w="2266" w:type="dxa"/>
-          </w:tcPr>
-          <w:p>
-            <w:pPr>
-              <w:rPr>
-                <w:lang w:val="en-US"/>
-              </w:rPr>
-            </w:pPr>
-          </w:p>
-        </w:tc>
-      </w:tr>
-      <w:tr>
-        <w:tc>
-          <w:tcPr>
-            <w:tcW w:w="2264" w:type="dxa"/>
-          </w:tcPr>
-          <w:p>
-            <w:pPr>
-              <w:rPr>
-                <w:color w:val="FF0000"/>
-                <w:lang w:val="en-US"/>
-              </w:rPr>
-            </w:pPr>
-            <w:r>
-              <w:rPr>
-                <w:color w:val="FF0000"/>
-                <w:lang w:val="en-US"/>
-              </w:rPr>
-              <w:t>???</w:t>
-            </w:r>
-          </w:p>
-        </w:tc>
-        <w:tc>
-          <w:tcPr>
-            <w:tcW w:w="2266" w:type="dxa"/>
-          </w:tcPr>
-          <w:p>
-            <w:pPr>
-              <w:rPr>
-                <w:lang w:val="en-US"/>
-              </w:rPr>
-            </w:pPr>
-          </w:p>
-        </w:tc>
-        <w:tc>
-          <w:tcPr>
-            <w:tcW w:w="2266" w:type="dxa"/>
-          </w:tcPr>
-          <w:p>
-            <w:pPr>
-              <w:rPr>
-                <w:lang w:val="en-US"/>
-              </w:rPr>
-            </w:pPr>
+              <w:t>Delete</w:t>
+            </w:r>
+          </w:p>
+        </w:tc>
+        <w:tc>
+          <w:tcPr>
+            <w:tcW w:w="2266" w:type="dxa"/>
+          </w:tcPr>
+          <w:p>
+            <w:pPr>
+              <w:rPr>
+                <w:lang w:val="en-US"/>
+              </w:rPr>
+            </w:pPr>
+            <w:r>
+              <w:rPr>
+                <w:lang w:val="en-US"/>
+              </w:rPr>
+              <w:t>X</w:t>
+            </w:r>
+          </w:p>
+        </w:tc>
+        <w:tc>
+          <w:tcPr>
+            <w:tcW w:w="2266" w:type="dxa"/>
+          </w:tcPr>
+          <w:p>
+            <w:pPr>
+              <w:rPr>
+                <w:lang w:val="en-US"/>
+              </w:rPr>
+            </w:pPr>
+            <w:r>
+              <w:rPr>
+                <w:lang w:val="en-US"/>
+              </w:rPr>
+              <w:t>X</w:t>
+            </w:r>
           </w:p>
         </w:tc>
         <w:tc>

</xml_diff>